<commit_message>
Some changes in the operation
</commit_message>
<xml_diff>
--- a/db_Document/Internal Table Operations.docx
+++ b/db_Document/Internal Table Operations.docx
@@ -131,27 +131,14 @@
       <w:r>
         <w:t xml:space="preserve">Figure </w:t>
       </w:r>
-      <w:r>
-        <w:fldChar w:fldCharType="begin"/>
-      </w:r>
-      <w:r>
-        <w:instrText xml:space="preserve"> SEQ Figure \* ARABIC </w:instrText>
-      </w:r>
-      <w:r>
-        <w:fldChar w:fldCharType="separate"/>
-      </w:r>
-      <w:r>
-        <w:rPr>
-          <w:noProof/>
-        </w:rPr>
-        <w:t>1</w:t>
-      </w:r>
-      <w:r>
-        <w:rPr>
-          <w:noProof/>
-        </w:rPr>
-        <w:fldChar w:fldCharType="end"/>
-      </w:r>
+      <w:fldSimple w:instr=" SEQ Figure \* ARABIC ">
+        <w:r>
+          <w:rPr>
+            <w:noProof/>
+          </w:rPr>
+          <w:t>1</w:t>
+        </w:r>
+      </w:fldSimple>
       <w:r>
         <w:t xml:space="preserve"> Append keyword.</w:t>
       </w:r>
@@ -223,27 +210,14 @@
       <w:r>
         <w:t xml:space="preserve">Figure </w:t>
       </w:r>
-      <w:r>
-        <w:fldChar w:fldCharType="begin"/>
-      </w:r>
-      <w:r>
-        <w:instrText xml:space="preserve"> SEQ Figure \* ARABIC </w:instrText>
-      </w:r>
-      <w:r>
-        <w:fldChar w:fldCharType="separate"/>
-      </w:r>
-      <w:r>
-        <w:rPr>
-          <w:noProof/>
-        </w:rPr>
-        <w:t>2</w:t>
-      </w:r>
-      <w:r>
-        <w:rPr>
-          <w:noProof/>
-        </w:rPr>
-        <w:fldChar w:fldCharType="end"/>
-      </w:r>
+      <w:fldSimple w:instr=" SEQ Figure \* ARABIC ">
+        <w:r>
+          <w:rPr>
+            <w:noProof/>
+          </w:rPr>
+          <w:t>2</w:t>
+        </w:r>
+      </w:fldSimple>
       <w:r>
         <w:t xml:space="preserve"> Loop AT Internal Table</w:t>
       </w:r>
@@ -1189,24 +1163,14 @@
       <w:r>
         <w:t xml:space="preserve">Figure </w:t>
       </w:r>
-      <w:r>
-        <w:fldChar w:fldCharType="begin"/>
-      </w:r>
-      <w:r>
-        <w:instrText xml:space="preserve"> SEQ Figure \* ARABIC </w:instrText>
-      </w:r>
-      <w:r>
-        <w:fldChar w:fldCharType="separate"/>
-      </w:r>
-      <w:r>
-        <w:rPr>
-          <w:noProof/>
-        </w:rPr>
-        <w:t>3</w:t>
-      </w:r>
-      <w:r>
-        <w:fldChar w:fldCharType="end"/>
-      </w:r>
+      <w:fldSimple w:instr=" SEQ Figure \* ARABIC ">
+        <w:r>
+          <w:rPr>
+            <w:noProof/>
+          </w:rPr>
+          <w:t>3</w:t>
+        </w:r>
+      </w:fldSimple>
       <w:r>
         <w:t xml:space="preserve"> RAW data</w:t>
       </w:r>
@@ -1265,24 +1229,14 @@
       <w:r>
         <w:t xml:space="preserve">Figure </w:t>
       </w:r>
-      <w:r>
-        <w:fldChar w:fldCharType="begin"/>
-      </w:r>
-      <w:r>
-        <w:instrText xml:space="preserve"> SEQ Figure \* ARABIC </w:instrText>
-      </w:r>
-      <w:r>
-        <w:fldChar w:fldCharType="separate"/>
-      </w:r>
-      <w:r>
-        <w:rPr>
-          <w:noProof/>
-        </w:rPr>
-        <w:t>4</w:t>
-      </w:r>
-      <w:r>
-        <w:fldChar w:fldCharType="end"/>
-      </w:r>
+      <w:fldSimple w:instr=" SEQ Figure \* ARABIC ">
+        <w:r>
+          <w:rPr>
+            <w:noProof/>
+          </w:rPr>
+          <w:t>4</w:t>
+        </w:r>
+      </w:fldSimple>
       <w:r>
         <w:t xml:space="preserve"> ABC HR is unique character here on which we are doing sum</w:t>
       </w:r>

</xml_diff>